<commit_message>
updated files with learning
</commit_message>
<xml_diff>
--- a/interview_preparation/Frontend/JavaScript.docx
+++ b/interview_preparation/Frontend/JavaScript.docx
@@ -130,8 +130,16 @@
         <w:rPr>
           <w:lang w:val="en-US"/>
         </w:rPr>
-        <w:t>Variable hpoisting</w:t>
-      </w:r>
+        <w:t xml:space="preserve">Variable </w:t>
+      </w:r>
+      <w:proofErr w:type="spellStart"/>
+      <w:r>
+        <w:rPr>
+          <w:lang w:val="en-US"/>
+        </w:rPr>
+        <w:t>hpoisting</w:t>
+      </w:r>
+      <w:proofErr w:type="spellEnd"/>
     </w:p>
     <w:p>
       <w:pPr>
@@ -234,11 +242,19 @@
           <w:lang w:val="en-US"/>
         </w:rPr>
       </w:pPr>
-      <w:r>
-        <w:rPr>
-          <w:lang w:val="en-US"/>
-        </w:rPr>
-        <w:t>Nullish Coalescing</w:t>
+      <w:proofErr w:type="spellStart"/>
+      <w:r>
+        <w:rPr>
+          <w:lang w:val="en-US"/>
+        </w:rPr>
+        <w:t>Nullish</w:t>
+      </w:r>
+      <w:proofErr w:type="spellEnd"/>
+      <w:r>
+        <w:rPr>
+          <w:lang w:val="en-US"/>
+        </w:rPr>
+        <w:t xml:space="preserve"> Coalescing</w:t>
       </w:r>
     </w:p>
     <w:p>
@@ -872,26 +888,42 @@
         <w:rPr>
           <w:lang w:val="en-US"/>
         </w:rPr>
-        <w:t>Creating a Array</w:t>
-      </w:r>
-    </w:p>
-    <w:p>
-      <w:pPr>
-        <w:pStyle w:val="ListParagraph"/>
-        <w:numPr>
-          <w:ilvl w:val="1"/>
-          <w:numId w:val="2"/>
-        </w:numPr>
-        <w:rPr>
-          <w:lang w:val="en-US"/>
-        </w:rPr>
-      </w:pPr>
+        <w:t xml:space="preserve">Creating </w:t>
+      </w:r>
+      <w:proofErr w:type="gramStart"/>
+      <w:r>
+        <w:rPr>
+          <w:lang w:val="en-US"/>
+        </w:rPr>
+        <w:t>a</w:t>
+      </w:r>
+      <w:proofErr w:type="gramEnd"/>
+      <w:r>
+        <w:rPr>
+          <w:lang w:val="en-US"/>
+        </w:rPr>
+        <w:t xml:space="preserve"> Array</w:t>
+      </w:r>
+    </w:p>
+    <w:p>
+      <w:pPr>
+        <w:pStyle w:val="ListParagraph"/>
+        <w:numPr>
+          <w:ilvl w:val="1"/>
+          <w:numId w:val="2"/>
+        </w:numPr>
+        <w:rPr>
+          <w:lang w:val="en-US"/>
+        </w:rPr>
+      </w:pPr>
+      <w:proofErr w:type="spellStart"/>
       <w:r>
         <w:rPr>
           <w:lang w:val="en-US"/>
         </w:rPr>
         <w:t>Array.length</w:t>
       </w:r>
+      <w:proofErr w:type="spellEnd"/>
     </w:p>
     <w:p>
       <w:pPr>
@@ -1156,12 +1188,36 @@
           <w:lang w:val="en-US"/>
         </w:rPr>
       </w:pPr>
-      <w:r>
-        <w:rPr>
-          <w:lang w:val="en-US"/>
-        </w:rPr>
-        <w:t>setTimeout , setInterval,requestAnimationFrame</w:t>
-      </w:r>
+      <w:proofErr w:type="spellStart"/>
+      <w:proofErr w:type="gramStart"/>
+      <w:r>
+        <w:rPr>
+          <w:lang w:val="en-US"/>
+        </w:rPr>
+        <w:t>setTimeout</w:t>
+      </w:r>
+      <w:proofErr w:type="spellEnd"/>
+      <w:r>
+        <w:rPr>
+          <w:lang w:val="en-US"/>
+        </w:rPr>
+        <w:t xml:space="preserve"> ,</w:t>
+      </w:r>
+      <w:proofErr w:type="gramEnd"/>
+      <w:r>
+        <w:rPr>
+          <w:lang w:val="en-US"/>
+        </w:rPr>
+        <w:t xml:space="preserve"> </w:t>
+      </w:r>
+      <w:proofErr w:type="spellStart"/>
+      <w:r>
+        <w:rPr>
+          <w:lang w:val="en-US"/>
+        </w:rPr>
+        <w:t>setInterval,requestAnimationFrame</w:t>
+      </w:r>
+      <w:proofErr w:type="spellEnd"/>
     </w:p>
     <w:p>
       <w:pPr>
@@ -1210,11 +1266,19 @@
           <w:lang w:val="en-US"/>
         </w:rPr>
       </w:pPr>
-      <w:r>
-        <w:rPr>
-          <w:lang w:val="en-US"/>
-        </w:rPr>
-        <w:t>Asynch await</w:t>
+      <w:proofErr w:type="spellStart"/>
+      <w:r>
+        <w:rPr>
+          <w:lang w:val="en-US"/>
+        </w:rPr>
+        <w:t>Asynch</w:t>
+      </w:r>
+      <w:proofErr w:type="spellEnd"/>
+      <w:r>
+        <w:rPr>
+          <w:lang w:val="en-US"/>
+        </w:rPr>
+        <w:t xml:space="preserve"> await</w:t>
       </w:r>
     </w:p>
     <w:p>
@@ -1426,12 +1490,22 @@
           <w:lang w:val="en-US"/>
         </w:rPr>
       </w:pPr>
-      <w:r>
-        <w:rPr>
-          <w:lang w:val="en-US"/>
-        </w:rPr>
-        <w:t>Var,let,const</w:t>
-      </w:r>
+      <w:proofErr w:type="spellStart"/>
+      <w:proofErr w:type="gramStart"/>
+      <w:r>
+        <w:rPr>
+          <w:lang w:val="en-US"/>
+        </w:rPr>
+        <w:t>Var,let</w:t>
+      </w:r>
+      <w:proofErr w:type="gramEnd"/>
+      <w:r>
+        <w:rPr>
+          <w:lang w:val="en-US"/>
+        </w:rPr>
+        <w:t>,const</w:t>
+      </w:r>
+      <w:proofErr w:type="spellEnd"/>
     </w:p>
     <w:p>
       <w:pPr>
@@ -1484,7 +1558,21 @@
         <w:rPr>
           <w:lang w:val="en-US"/>
         </w:rPr>
-        <w:t>Data Type , special values</w:t>
+        <w:t xml:space="preserve">Data </w:t>
+      </w:r>
+      <w:proofErr w:type="gramStart"/>
+      <w:r>
+        <w:rPr>
+          <w:lang w:val="en-US"/>
+        </w:rPr>
+        <w:t>Type ,</w:t>
+      </w:r>
+      <w:proofErr w:type="gramEnd"/>
+      <w:r>
+        <w:rPr>
+          <w:lang w:val="en-US"/>
+        </w:rPr>
+        <w:t xml:space="preserve"> special values</w:t>
       </w:r>
     </w:p>
     <w:p>
@@ -1534,47 +1622,83 @@
           <w:lang w:val="en-US"/>
         </w:rPr>
       </w:pPr>
-      <w:r>
-        <w:rPr>
-          <w:lang w:val="en-US"/>
-        </w:rPr>
-        <w:t>Typeof , instanceof</w:t>
-      </w:r>
-    </w:p>
-    <w:p>
-      <w:pPr>
-        <w:pStyle w:val="ListParagraph"/>
-        <w:numPr>
-          <w:ilvl w:val="1"/>
-          <w:numId w:val="2"/>
-        </w:numPr>
-        <w:rPr>
-          <w:lang w:val="en-US"/>
-        </w:rPr>
-      </w:pPr>
+      <w:proofErr w:type="spellStart"/>
+      <w:proofErr w:type="gramStart"/>
+      <w:r>
+        <w:rPr>
+          <w:lang w:val="en-US"/>
+        </w:rPr>
+        <w:t>Typeof</w:t>
+      </w:r>
+      <w:proofErr w:type="spellEnd"/>
+      <w:r>
+        <w:rPr>
+          <w:lang w:val="en-US"/>
+        </w:rPr>
+        <w:t xml:space="preserve"> ,</w:t>
+      </w:r>
+      <w:proofErr w:type="gramEnd"/>
+      <w:r>
+        <w:rPr>
+          <w:lang w:val="en-US"/>
+        </w:rPr>
+        <w:t xml:space="preserve"> </w:t>
+      </w:r>
+      <w:proofErr w:type="spellStart"/>
+      <w:r>
+        <w:rPr>
+          <w:lang w:val="en-US"/>
+        </w:rPr>
+        <w:t>instanceof</w:t>
+      </w:r>
+      <w:proofErr w:type="spellEnd"/>
+    </w:p>
+    <w:p>
+      <w:pPr>
+        <w:pStyle w:val="ListParagraph"/>
+        <w:numPr>
+          <w:ilvl w:val="1"/>
+          <w:numId w:val="2"/>
+        </w:numPr>
+        <w:rPr>
+          <w:lang w:val="en-US"/>
+        </w:rPr>
+      </w:pPr>
+      <w:proofErr w:type="spellStart"/>
+      <w:proofErr w:type="gramStart"/>
       <w:r>
         <w:rPr>
           <w:lang w:val="en-US"/>
         </w:rPr>
         <w:t>Undefined,null</w:t>
       </w:r>
-    </w:p>
-    <w:p>
-      <w:pPr>
-        <w:pStyle w:val="ListParagraph"/>
-        <w:numPr>
-          <w:ilvl w:val="1"/>
-          <w:numId w:val="2"/>
-        </w:numPr>
-        <w:rPr>
-          <w:lang w:val="en-US"/>
-        </w:rPr>
-      </w:pPr>
-      <w:r>
-        <w:rPr>
-          <w:lang w:val="en-US"/>
-        </w:rPr>
-        <w:t>Nan , Infinity</w:t>
+      <w:proofErr w:type="spellEnd"/>
+      <w:proofErr w:type="gramEnd"/>
+    </w:p>
+    <w:p>
+      <w:pPr>
+        <w:pStyle w:val="ListParagraph"/>
+        <w:numPr>
+          <w:ilvl w:val="1"/>
+          <w:numId w:val="2"/>
+        </w:numPr>
+        <w:rPr>
+          <w:lang w:val="en-US"/>
+        </w:rPr>
+      </w:pPr>
+      <w:proofErr w:type="gramStart"/>
+      <w:r>
+        <w:rPr>
+          <w:lang w:val="en-US"/>
+        </w:rPr>
+        <w:t>Nan ,</w:t>
+      </w:r>
+      <w:proofErr w:type="gramEnd"/>
+      <w:r>
+        <w:rPr>
+          <w:lang w:val="en-US"/>
+        </w:rPr>
+        <w:t xml:space="preserve"> Infinity</w:t>
       </w:r>
     </w:p>
     <w:p>
@@ -1628,7 +1752,21 @@
         <w:rPr>
           <w:lang w:val="en-US"/>
         </w:rPr>
-        <w:t>Portfolio /  Real Projects</w:t>
+        <w:t xml:space="preserve">Portfolio </w:t>
+      </w:r>
+      <w:proofErr w:type="gramStart"/>
+      <w:r>
+        <w:rPr>
+          <w:lang w:val="en-US"/>
+        </w:rPr>
+        <w:t>/  Real</w:t>
+      </w:r>
+      <w:proofErr w:type="gramEnd"/>
+      <w:r>
+        <w:rPr>
+          <w:lang w:val="en-US"/>
+        </w:rPr>
+        <w:t xml:space="preserve"> Projects</w:t>
       </w:r>
     </w:p>
     <w:p>
@@ -1895,11 +2033,19 @@
           <w:lang w:val="en-US"/>
         </w:rPr>
       </w:pPr>
-      <w:r>
-        <w:rPr>
-          <w:lang w:val="en-US"/>
-        </w:rPr>
-        <w:t>IndexedDB API</w:t>
+      <w:proofErr w:type="spellStart"/>
+      <w:r>
+        <w:rPr>
+          <w:lang w:val="en-US"/>
+        </w:rPr>
+        <w:t>IndexedDB</w:t>
+      </w:r>
+      <w:proofErr w:type="spellEnd"/>
+      <w:r>
+        <w:rPr>
+          <w:lang w:val="en-US"/>
+        </w:rPr>
+        <w:t xml:space="preserve"> API</w:t>
       </w:r>
     </w:p>
     <w:p>
@@ -2050,7 +2196,21 @@
           <w:rPr>
             <w:rStyle w:val="Hyperlink"/>
           </w:rPr>
-          <w:t>JavaScript Interview Preparation. If you’re applying for a Software… | by Adrian Trujillo Duron | Jan, 2022 | Medium</w:t>
+          <w:t xml:space="preserve">JavaScript Interview Preparation. If you’re applying for a Software… | by Adrian Trujillo Duron | </w:t>
+        </w:r>
+        <w:proofErr w:type="gramStart"/>
+        <w:r>
+          <w:rPr>
+            <w:rStyle w:val="Hyperlink"/>
+          </w:rPr>
+          <w:t>Jan,</w:t>
+        </w:r>
+        <w:proofErr w:type="gramEnd"/>
+        <w:r>
+          <w:rPr>
+            <w:rStyle w:val="Hyperlink"/>
+          </w:rPr>
+          <w:t xml:space="preserve"> 2022 | Medium</w:t>
         </w:r>
       </w:hyperlink>
     </w:p>
@@ -2105,25 +2265,95 @@
         <w:rPr>
           <w:lang w:val="en-US"/>
         </w:rPr>
-        <w:t>Displaying timely content updated ,interactive maps,animated graphics,scrolling video jukeboxes.</w:t>
-      </w:r>
-    </w:p>
-    <w:p>
-      <w:pPr>
-        <w:pStyle w:val="ListParagraph"/>
-        <w:numPr>
-          <w:ilvl w:val="0"/>
-          <w:numId w:val="2"/>
-        </w:numPr>
-        <w:rPr>
-          <w:lang w:val="en-US"/>
-        </w:rPr>
-      </w:pPr>
-      <w:r>
-        <w:rPr>
-          <w:lang w:val="en-US"/>
-        </w:rPr>
-        <w:t>It is the third layer in the cke of standard web technologies  - HTML and CSS</w:t>
+        <w:t xml:space="preserve">Displaying timely content </w:t>
+      </w:r>
+      <w:proofErr w:type="gramStart"/>
+      <w:r>
+        <w:rPr>
+          <w:lang w:val="en-US"/>
+        </w:rPr>
+        <w:t>updated ,interactive</w:t>
+      </w:r>
+      <w:proofErr w:type="gramEnd"/>
+      <w:r>
+        <w:rPr>
+          <w:lang w:val="en-US"/>
+        </w:rPr>
+        <w:t xml:space="preserve"> </w:t>
+      </w:r>
+      <w:proofErr w:type="spellStart"/>
+      <w:r>
+        <w:rPr>
+          <w:lang w:val="en-US"/>
+        </w:rPr>
+        <w:t>maps,animated</w:t>
+      </w:r>
+      <w:proofErr w:type="spellEnd"/>
+      <w:r>
+        <w:rPr>
+          <w:lang w:val="en-US"/>
+        </w:rPr>
+        <w:t xml:space="preserve"> </w:t>
+      </w:r>
+      <w:proofErr w:type="spellStart"/>
+      <w:r>
+        <w:rPr>
+          <w:lang w:val="en-US"/>
+        </w:rPr>
+        <w:t>graphics,scrolling</w:t>
+      </w:r>
+      <w:proofErr w:type="spellEnd"/>
+      <w:r>
+        <w:rPr>
+          <w:lang w:val="en-US"/>
+        </w:rPr>
+        <w:t xml:space="preserve"> video jukeboxes.</w:t>
+      </w:r>
+    </w:p>
+    <w:p>
+      <w:pPr>
+        <w:pStyle w:val="ListParagraph"/>
+        <w:numPr>
+          <w:ilvl w:val="0"/>
+          <w:numId w:val="2"/>
+        </w:numPr>
+        <w:rPr>
+          <w:lang w:val="en-US"/>
+        </w:rPr>
+      </w:pPr>
+      <w:r>
+        <w:rPr>
+          <w:lang w:val="en-US"/>
+        </w:rPr>
+        <w:t xml:space="preserve">It is the third layer in the </w:t>
+      </w:r>
+      <w:proofErr w:type="spellStart"/>
+      <w:r>
+        <w:rPr>
+          <w:lang w:val="en-US"/>
+        </w:rPr>
+        <w:t>cke</w:t>
+      </w:r>
+      <w:proofErr w:type="spellEnd"/>
+      <w:r>
+        <w:rPr>
+          <w:lang w:val="en-US"/>
+        </w:rPr>
+        <w:t xml:space="preserve"> of standard web </w:t>
+      </w:r>
+      <w:proofErr w:type="gramStart"/>
+      <w:r>
+        <w:rPr>
+          <w:lang w:val="en-US"/>
+        </w:rPr>
+        <w:t>technologies  -</w:t>
+      </w:r>
+      <w:proofErr w:type="gramEnd"/>
+      <w:r>
+        <w:rPr>
+          <w:lang w:val="en-US"/>
+        </w:rPr>
+        <w:t xml:space="preserve"> HTML and CSS</w:t>
       </w:r>
     </w:p>
     <w:p>
@@ -2168,7 +2398,23 @@
         <w:rPr>
           <w:lang w:val="en-US"/>
         </w:rPr>
-        <w:t>Difference between let,const and var</w:t>
+        <w:t xml:space="preserve">Difference between </w:t>
+      </w:r>
+      <w:proofErr w:type="spellStart"/>
+      <w:proofErr w:type="gramStart"/>
+      <w:r>
+        <w:rPr>
+          <w:lang w:val="en-US"/>
+        </w:rPr>
+        <w:t>let,const</w:t>
+      </w:r>
+      <w:proofErr w:type="spellEnd"/>
+      <w:proofErr w:type="gramEnd"/>
+      <w:r>
+        <w:rPr>
+          <w:lang w:val="en-US"/>
+        </w:rPr>
+        <w:t xml:space="preserve"> and var</w:t>
       </w:r>
     </w:p>
     <w:p>
@@ -2182,11 +2428,19 @@
           <w:lang w:val="en-US"/>
         </w:rPr>
       </w:pPr>
-      <w:r>
-        <w:rPr>
-          <w:lang w:val="en-US"/>
-        </w:rPr>
-        <w:t>Difference  between == and ===</w:t>
+      <w:proofErr w:type="gramStart"/>
+      <w:r>
+        <w:rPr>
+          <w:lang w:val="en-US"/>
+        </w:rPr>
+        <w:t>Difference  between</w:t>
+      </w:r>
+      <w:proofErr w:type="gramEnd"/>
+      <w:r>
+        <w:rPr>
+          <w:lang w:val="en-US"/>
+        </w:rPr>
+        <w:t xml:space="preserve"> == and ===</w:t>
       </w:r>
     </w:p>
     <w:p>
@@ -2222,7 +2476,21 @@
         <w:rPr>
           <w:lang w:val="en-US"/>
         </w:rPr>
-        <w:t>=== operator will first check for  datatype and then compare the values</w:t>
+        <w:t xml:space="preserve">=== operator will first check </w:t>
+      </w:r>
+      <w:proofErr w:type="gramStart"/>
+      <w:r>
+        <w:rPr>
+          <w:lang w:val="en-US"/>
+        </w:rPr>
+        <w:t>for  datatype</w:t>
+      </w:r>
+      <w:proofErr w:type="gramEnd"/>
+      <w:r>
+        <w:rPr>
+          <w:lang w:val="en-US"/>
+        </w:rPr>
+        <w:t xml:space="preserve"> and then compare the values</w:t>
       </w:r>
     </w:p>
     <w:p>
@@ -2307,7 +2575,21 @@
         <w:rPr>
           <w:lang w:val="en-US"/>
         </w:rPr>
-        <w:t>Difference between undeclared ,undefines and null</w:t>
+        <w:t xml:space="preserve">Difference between </w:t>
+      </w:r>
+      <w:proofErr w:type="gramStart"/>
+      <w:r>
+        <w:rPr>
+          <w:lang w:val="en-US"/>
+        </w:rPr>
+        <w:t>undeclared ,undefines</w:t>
+      </w:r>
+      <w:proofErr w:type="gramEnd"/>
+      <w:r>
+        <w:rPr>
+          <w:lang w:val="en-US"/>
+        </w:rPr>
+        <w:t xml:space="preserve"> and null</w:t>
       </w:r>
     </w:p>
     <w:p>
@@ -2343,7 +2625,21 @@
         <w:rPr>
           <w:lang w:val="en-US"/>
         </w:rPr>
-        <w:t>How typeof operator works?</w:t>
+        <w:t xml:space="preserve">How </w:t>
+      </w:r>
+      <w:proofErr w:type="spellStart"/>
+      <w:r>
+        <w:rPr>
+          <w:lang w:val="en-US"/>
+        </w:rPr>
+        <w:t>typeof</w:t>
+      </w:r>
+      <w:proofErr w:type="spellEnd"/>
+      <w:r>
+        <w:rPr>
+          <w:lang w:val="en-US"/>
+        </w:rPr>
+        <w:t xml:space="preserve"> operator works?</w:t>
       </w:r>
     </w:p>
     <w:p>
@@ -2361,8 +2657,16 @@
         <w:rPr>
           <w:lang w:val="en-US"/>
         </w:rPr>
-        <w:t>What is the use of This operator in Java Script</w:t>
-      </w:r>
+        <w:t xml:space="preserve">What is the use of This operator in Java </w:t>
+      </w:r>
+      <w:proofErr w:type="gramStart"/>
+      <w:r>
+        <w:rPr>
+          <w:lang w:val="en-US"/>
+        </w:rPr>
+        <w:t>Script</w:t>
+      </w:r>
+      <w:proofErr w:type="gramEnd"/>
     </w:p>
     <w:p>
       <w:pPr>
@@ -2488,8 +2792,16 @@
         <w:rPr>
           <w:lang w:val="en-US"/>
         </w:rPr>
-        <w:t>What is temporal Dead Zone ?</w:t>
-      </w:r>
+        <w:t xml:space="preserve">What is temporal Dead </w:t>
+      </w:r>
+      <w:proofErr w:type="gramStart"/>
+      <w:r>
+        <w:rPr>
+          <w:lang w:val="en-US"/>
+        </w:rPr>
+        <w:t>Zone ?</w:t>
+      </w:r>
+      <w:proofErr w:type="gramEnd"/>
     </w:p>
     <w:p>
       <w:pPr>
@@ -2506,7 +2818,21 @@
         <w:rPr>
           <w:lang w:val="en-US"/>
         </w:rPr>
-        <w:t>What are javascript cookies?</w:t>
+        <w:t xml:space="preserve">What are </w:t>
+      </w:r>
+      <w:proofErr w:type="spellStart"/>
+      <w:r>
+        <w:rPr>
+          <w:lang w:val="en-US"/>
+        </w:rPr>
+        <w:t>javascript</w:t>
+      </w:r>
+      <w:proofErr w:type="spellEnd"/>
+      <w:r>
+        <w:rPr>
+          <w:lang w:val="en-US"/>
+        </w:rPr>
+        <w:t xml:space="preserve"> cookies?</w:t>
       </w:r>
     </w:p>
     <w:p>
@@ -2524,8 +2850,16 @@
         <w:rPr>
           <w:lang w:val="en-US"/>
         </w:rPr>
-        <w:t>Object destructing ?</w:t>
-      </w:r>
+        <w:t xml:space="preserve">Object </w:t>
+      </w:r>
+      <w:proofErr w:type="gramStart"/>
+      <w:r>
+        <w:rPr>
+          <w:lang w:val="en-US"/>
+        </w:rPr>
+        <w:t>destructing ?</w:t>
+      </w:r>
+      <w:proofErr w:type="gramEnd"/>
     </w:p>
     <w:p>
       <w:pPr>
@@ -2614,7 +2948,21 @@
         <w:rPr>
           <w:lang w:val="en-US"/>
         </w:rPr>
-        <w:t>It’s a function that operates on functions, taking one more functions as arguments and returning a new function.</w:t>
+        <w:t xml:space="preserve">It’s a function that operates on functions, taking one more </w:t>
+      </w:r>
+      <w:proofErr w:type="gramStart"/>
+      <w:r>
+        <w:rPr>
+          <w:lang w:val="en-US"/>
+        </w:rPr>
+        <w:t>functions</w:t>
+      </w:r>
+      <w:proofErr w:type="gramEnd"/>
+      <w:r>
+        <w:rPr>
+          <w:lang w:val="en-US"/>
+        </w:rPr>
+        <w:t xml:space="preserve"> as arguments and returning a new function.</w:t>
       </w:r>
     </w:p>
     <w:p>
@@ -2816,12 +3164,14 @@
           <w:lang w:val="en-US"/>
         </w:rPr>
       </w:pPr>
+      <w:proofErr w:type="gramStart"/>
       <w:r>
         <w:rPr>
           <w:lang w:val="en-US"/>
         </w:rPr>
         <w:t>Closure ?</w:t>
       </w:r>
+      <w:proofErr w:type="gramEnd"/>
     </w:p>
     <w:p>
       <w:pPr>
@@ -2892,7 +3242,21 @@
         <w:rPr>
           <w:lang w:val="en-US"/>
         </w:rPr>
-        <w:t>You will be able to access the outer function layer , including global scope  from inner function.</w:t>
+        <w:t xml:space="preserve">You will be able to access the outer function </w:t>
+      </w:r>
+      <w:proofErr w:type="gramStart"/>
+      <w:r>
+        <w:rPr>
+          <w:lang w:val="en-US"/>
+        </w:rPr>
+        <w:t>layer ,</w:t>
+      </w:r>
+      <w:proofErr w:type="gramEnd"/>
+      <w:r>
+        <w:rPr>
+          <w:lang w:val="en-US"/>
+        </w:rPr>
+        <w:t xml:space="preserve"> including global scope  from inner function.</w:t>
       </w:r>
     </w:p>
     <w:p>
@@ -2996,7 +3360,21 @@
         <w:rPr>
           <w:lang w:val="en-US"/>
         </w:rPr>
-        <w:t>Changing a function havaing multiple arguments into a sequence of functions with single argument.</w:t>
+        <w:t xml:space="preserve">Changing a function </w:t>
+      </w:r>
+      <w:proofErr w:type="spellStart"/>
+      <w:r>
+        <w:rPr>
+          <w:lang w:val="en-US"/>
+        </w:rPr>
+        <w:t>havaing</w:t>
+      </w:r>
+      <w:proofErr w:type="spellEnd"/>
+      <w:r>
+        <w:rPr>
+          <w:lang w:val="en-US"/>
+        </w:rPr>
+        <w:t xml:space="preserve"> multiple arguments into a sequence of functions with single argument.</w:t>
       </w:r>
     </w:p>
     <w:p>
@@ -3025,12 +3403,14 @@
           <w:lang w:val="en-US"/>
         </w:rPr>
       </w:pPr>
+      <w:proofErr w:type="gramStart"/>
       <w:r>
         <w:rPr>
           <w:lang w:val="en-US"/>
         </w:rPr>
         <w:t>Benefits :</w:t>
       </w:r>
+      <w:proofErr w:type="gramEnd"/>
     </w:p>
     <w:p>
       <w:pPr>
@@ -3115,7 +3495,21 @@
         <w:rPr>
           <w:lang w:val="en-US"/>
         </w:rPr>
-        <w:t>By using bind() method</w:t>
+        <w:t xml:space="preserve">By using </w:t>
+      </w:r>
+      <w:proofErr w:type="gramStart"/>
+      <w:r>
+        <w:rPr>
+          <w:lang w:val="en-US"/>
+        </w:rPr>
+        <w:t>bind(</w:t>
+      </w:r>
+      <w:proofErr w:type="gramEnd"/>
+      <w:r>
+        <w:rPr>
+          <w:lang w:val="en-US"/>
+        </w:rPr>
+        <w:t>) method</w:t>
       </w:r>
     </w:p>
     <w:p>
@@ -3379,7 +3773,21 @@
               <w:rPr>
                 <w:lang w:val="en-US"/>
               </w:rPr>
-              <w:t xml:space="preserve">   function multiply(a, b, c) {  </w:t>
+              <w:t xml:space="preserve">   function </w:t>
+            </w:r>
+            <w:proofErr w:type="gramStart"/>
+            <w:r>
+              <w:rPr>
+                <w:lang w:val="en-US"/>
+              </w:rPr>
+              <w:t>multiply(</w:t>
+            </w:r>
+            <w:proofErr w:type="gramEnd"/>
+            <w:r>
+              <w:rPr>
+                <w:lang w:val="en-US"/>
+              </w:rPr>
+              <w:t xml:space="preserve">a, b, c) {  </w:t>
             </w:r>
           </w:p>
           <w:p>
@@ -3392,7 +3800,21 @@
               <w:rPr>
                 <w:lang w:val="en-US"/>
               </w:rPr>
-              <w:t xml:space="preserve">            return a * b * c;  </w:t>
+              <w:t xml:space="preserve">            return a * b * </w:t>
+            </w:r>
+            <w:proofErr w:type="gramStart"/>
+            <w:r>
+              <w:rPr>
+                <w:lang w:val="en-US"/>
+              </w:rPr>
+              <w:t>c;</w:t>
+            </w:r>
+            <w:proofErr w:type="gramEnd"/>
+            <w:r>
+              <w:rPr>
+                <w:lang w:val="en-US"/>
+              </w:rPr>
+              <w:t xml:space="preserve">  </w:t>
             </w:r>
           </w:p>
           <w:p>
@@ -3414,11 +3836,21 @@
                 <w:lang w:val="en-US"/>
               </w:rPr>
             </w:pPr>
+            <w:proofErr w:type="spellStart"/>
+            <w:proofErr w:type="gramStart"/>
             <w:r>
               <w:rPr>
                 <w:lang w:val="en-US"/>
               </w:rPr>
-              <w:t xml:space="preserve">document.write(multiply(2, 5, 8));  </w:t>
+              <w:t>document.write</w:t>
+            </w:r>
+            <w:proofErr w:type="spellEnd"/>
+            <w:proofErr w:type="gramEnd"/>
+            <w:r>
+              <w:rPr>
+                <w:lang w:val="en-US"/>
+              </w:rPr>
+              <w:t xml:space="preserve">(multiply(2, 5, 8));  </w:t>
             </w:r>
           </w:p>
           <w:p>
@@ -3553,7 +3985,21 @@
               <w:rPr>
                 <w:lang w:val="en-US"/>
               </w:rPr>
-              <w:t xml:space="preserve">            return a * b * c;  </w:t>
+              <w:t xml:space="preserve">            return a * b * </w:t>
+            </w:r>
+            <w:proofErr w:type="gramStart"/>
+            <w:r>
+              <w:rPr>
+                <w:lang w:val="en-US"/>
+              </w:rPr>
+              <w:t>c;</w:t>
+            </w:r>
+            <w:proofErr w:type="gramEnd"/>
+            <w:r>
+              <w:rPr>
+                <w:lang w:val="en-US"/>
+              </w:rPr>
+              <w:t xml:space="preserve">  </w:t>
             </w:r>
           </w:p>
           <w:p>
@@ -3601,11 +4047,21 @@
                 <w:lang w:val="en-US"/>
               </w:rPr>
             </w:pPr>
+            <w:proofErr w:type="spellStart"/>
+            <w:proofErr w:type="gramStart"/>
             <w:r>
               <w:rPr>
                 <w:lang w:val="en-US"/>
               </w:rPr>
-              <w:t xml:space="preserve">document.write(multiply(2)(5)(8));  </w:t>
+              <w:t>document.write</w:t>
+            </w:r>
+            <w:proofErr w:type="spellEnd"/>
+            <w:proofErr w:type="gramEnd"/>
+            <w:r>
+              <w:rPr>
+                <w:lang w:val="en-US"/>
+              </w:rPr>
+              <w:t xml:space="preserve">(multiply(2)(5)(8));  </w:t>
             </w:r>
           </w:p>
           <w:p>
@@ -3708,7 +4164,21 @@
         <w:rPr>
           <w:lang w:val="en-US"/>
         </w:rPr>
-        <w:t xml:space="preserve">They are not suitable  for call(),apply(),bind() methods </w:t>
+        <w:t xml:space="preserve">They are not </w:t>
+      </w:r>
+      <w:proofErr w:type="gramStart"/>
+      <w:r>
+        <w:rPr>
+          <w:lang w:val="en-US"/>
+        </w:rPr>
+        <w:t>suitable  for</w:t>
+      </w:r>
+      <w:proofErr w:type="gramEnd"/>
+      <w:r>
+        <w:rPr>
+          <w:lang w:val="en-US"/>
+        </w:rPr>
+        <w:t xml:space="preserve"> call(),apply(),bind() methods </w:t>
       </w:r>
       <w:r>
         <w:rPr>
@@ -3762,12 +4232,14 @@
           <w:lang w:val="en-US"/>
         </w:rPr>
       </w:pPr>
+      <w:proofErr w:type="gramStart"/>
       <w:r>
         <w:rPr>
           <w:lang w:val="en-US"/>
         </w:rPr>
         <w:t>Prototype  ?</w:t>
       </w:r>
+      <w:proofErr w:type="gramEnd"/>
     </w:p>
     <w:p>
       <w:pPr>
@@ -3829,6 +4301,7 @@
         </w:rPr>
         <w:t> objects inherit from </w:t>
       </w:r>
+      <w:proofErr w:type="spellStart"/>
       <w:r>
         <w:rPr>
           <w:rFonts w:ascii="Consolas" w:eastAsia="Times New Roman" w:hAnsi="Consolas" w:cs="Courier New"/>
@@ -3839,6 +4312,7 @@
         </w:rPr>
         <w:t>Date.prototype</w:t>
       </w:r>
+      <w:proofErr w:type="spellEnd"/>
     </w:p>
     <w:p>
       <w:pPr>
@@ -3876,6 +4350,7 @@
         </w:rPr>
         <w:t> objects inherit from </w:t>
       </w:r>
+      <w:proofErr w:type="spellStart"/>
       <w:r>
         <w:rPr>
           <w:rFonts w:ascii="Consolas" w:eastAsia="Times New Roman" w:hAnsi="Consolas" w:cs="Courier New"/>
@@ -3886,6 +4361,7 @@
         </w:rPr>
         <w:t>Array.prototype</w:t>
       </w:r>
+      <w:proofErr w:type="spellEnd"/>
     </w:p>
     <w:p>
       <w:pPr>
@@ -3923,6 +4399,7 @@
         </w:rPr>
         <w:t> objects inherit from </w:t>
       </w:r>
+      <w:proofErr w:type="spellStart"/>
       <w:r>
         <w:rPr>
           <w:rFonts w:ascii="Consolas" w:eastAsia="Times New Roman" w:hAnsi="Consolas" w:cs="Courier New"/>
@@ -3933,6 +4410,7 @@
         </w:rPr>
         <w:t>Person.prototype</w:t>
       </w:r>
+      <w:proofErr w:type="spellEnd"/>
     </w:p>
     <w:p>
       <w:pPr>
@@ -3956,6 +4434,7 @@
         </w:rPr>
         <w:t>The </w:t>
       </w:r>
+      <w:proofErr w:type="spellStart"/>
       <w:r>
         <w:rPr>
           <w:rFonts w:ascii="Consolas" w:eastAsia="Times New Roman" w:hAnsi="Consolas" w:cs="Courier New"/>
@@ -3966,6 +4445,7 @@
         </w:rPr>
         <w:t>Object.prototype</w:t>
       </w:r>
+      <w:proofErr w:type="spellEnd"/>
       <w:r>
         <w:rPr>
           <w:rFonts w:ascii="Verdana" w:eastAsia="Times New Roman" w:hAnsi="Verdana" w:cs="Times New Roman"/>
@@ -4049,6 +4529,7 @@
         </w:rPr>
         <w:t> objects inherit from </w:t>
       </w:r>
+      <w:proofErr w:type="spellStart"/>
       <w:r>
         <w:rPr>
           <w:rFonts w:ascii="Consolas" w:eastAsia="Times New Roman" w:hAnsi="Consolas" w:cs="Courier New"/>
@@ -4059,6 +4540,7 @@
         </w:rPr>
         <w:t>Object.prototype</w:t>
       </w:r>
+      <w:proofErr w:type="spellEnd"/>
       <w:r>
         <w:rPr>
           <w:rFonts w:ascii="Verdana" w:eastAsia="Times New Roman" w:hAnsi="Verdana" w:cs="Times New Roman"/>
@@ -4119,6 +4601,330 @@
         </w:drawing>
       </w:r>
     </w:p>
+    <w:p>
+      <w:pPr>
+        <w:pStyle w:val="ListParagraph"/>
+        <w:numPr>
+          <w:ilvl w:val="0"/>
+          <w:numId w:val="5"/>
+        </w:numPr>
+        <w:rPr>
+          <w:lang w:val="en-US"/>
+        </w:rPr>
+      </w:pPr>
+      <w:r>
+        <w:rPr>
+          <w:lang w:val="en-US"/>
+        </w:rPr>
+        <w:t>Basics as pure language</w:t>
+      </w:r>
+    </w:p>
+    <w:p>
+      <w:pPr>
+        <w:pStyle w:val="ListParagraph"/>
+        <w:rPr>
+          <w:lang w:val="en-US"/>
+        </w:rPr>
+      </w:pPr>
+      <w:proofErr w:type="gramStart"/>
+      <w:r>
+        <w:rPr>
+          <w:lang w:val="en-US"/>
+        </w:rPr>
+        <w:t>Expressions ,</w:t>
+      </w:r>
+      <w:proofErr w:type="gramEnd"/>
+      <w:r>
+        <w:rPr>
+          <w:lang w:val="en-US"/>
+        </w:rPr>
+        <w:t xml:space="preserve"> types ,variables</w:t>
+      </w:r>
+    </w:p>
+    <w:p>
+      <w:pPr>
+        <w:pStyle w:val="ListParagraph"/>
+        <w:rPr>
+          <w:lang w:val="en-US"/>
+        </w:rPr>
+      </w:pPr>
+      <w:proofErr w:type="gramStart"/>
+      <w:r>
+        <w:rPr>
+          <w:lang w:val="en-US"/>
+        </w:rPr>
+        <w:t>Functions ,</w:t>
+      </w:r>
+      <w:proofErr w:type="gramEnd"/>
+      <w:r>
+        <w:rPr>
+          <w:lang w:val="en-US"/>
+        </w:rPr>
+        <w:t xml:space="preserve"> loops ,scope and arrays</w:t>
+      </w:r>
+    </w:p>
+    <w:p>
+      <w:pPr>
+        <w:pStyle w:val="ListParagraph"/>
+        <w:numPr>
+          <w:ilvl w:val="0"/>
+          <w:numId w:val="5"/>
+        </w:numPr>
+        <w:rPr>
+          <w:lang w:val="en-US"/>
+        </w:rPr>
+      </w:pPr>
+      <w:proofErr w:type="spellStart"/>
+      <w:r>
+        <w:rPr>
+          <w:lang w:val="en-US"/>
+        </w:rPr>
+        <w:t>Basiscs</w:t>
+      </w:r>
+      <w:proofErr w:type="spellEnd"/>
+      <w:r>
+        <w:rPr>
+          <w:lang w:val="en-US"/>
+        </w:rPr>
+        <w:t xml:space="preserve"> as DOM manipulator</w:t>
+      </w:r>
+    </w:p>
+    <w:p>
+      <w:pPr>
+        <w:pStyle w:val="ListParagraph"/>
+        <w:rPr>
+          <w:lang w:val="en-US"/>
+        </w:rPr>
+      </w:pPr>
+      <w:proofErr w:type="spellStart"/>
+      <w:r>
+        <w:rPr>
+          <w:lang w:val="en-US"/>
+        </w:rPr>
+        <w:t>getElementById</w:t>
+      </w:r>
+      <w:proofErr w:type="spellEnd"/>
+    </w:p>
+    <w:p>
+      <w:pPr>
+        <w:pStyle w:val="ListParagraph"/>
+        <w:rPr>
+          <w:lang w:val="en-US"/>
+        </w:rPr>
+      </w:pPr>
+      <w:proofErr w:type="gramStart"/>
+      <w:r>
+        <w:rPr>
+          <w:lang w:val="en-US"/>
+        </w:rPr>
+        <w:t>onclick(</w:t>
+      </w:r>
+      <w:proofErr w:type="gramEnd"/>
+      <w:r>
+        <w:rPr>
+          <w:lang w:val="en-US"/>
+        </w:rPr>
+        <w:t>)</w:t>
+      </w:r>
+    </w:p>
+    <w:p>
+      <w:pPr>
+        <w:pStyle w:val="ListParagraph"/>
+        <w:numPr>
+          <w:ilvl w:val="0"/>
+          <w:numId w:val="5"/>
+        </w:numPr>
+        <w:rPr>
+          <w:lang w:val="en-US"/>
+        </w:rPr>
+      </w:pPr>
+      <w:r>
+        <w:rPr>
+          <w:lang w:val="en-US"/>
+        </w:rPr>
+        <w:t>Request to get data</w:t>
+      </w:r>
+    </w:p>
+    <w:p>
+      <w:pPr>
+        <w:pStyle w:val="ListParagraph"/>
+        <w:rPr>
+          <w:lang w:val="en-US"/>
+        </w:rPr>
+      </w:pPr>
+      <w:r>
+        <w:rPr>
+          <w:lang w:val="en-US"/>
+        </w:rPr>
+        <w:t>HTTP request</w:t>
+      </w:r>
+    </w:p>
+    <w:p>
+      <w:pPr>
+        <w:pStyle w:val="ListParagraph"/>
+        <w:numPr>
+          <w:ilvl w:val="0"/>
+          <w:numId w:val="5"/>
+        </w:numPr>
+        <w:rPr>
+          <w:lang w:val="en-US"/>
+        </w:rPr>
+      </w:pPr>
+      <w:r>
+        <w:rPr>
+          <w:lang w:val="en-US"/>
+        </w:rPr>
+        <w:t>Advanced concepts</w:t>
+      </w:r>
+    </w:p>
+    <w:p>
+      <w:pPr>
+        <w:pStyle w:val="ListParagraph"/>
+        <w:rPr>
+          <w:lang w:val="en-US"/>
+        </w:rPr>
+      </w:pPr>
+      <w:r>
+        <w:rPr>
+          <w:lang w:val="en-US"/>
+        </w:rPr>
+        <w:t>Closures</w:t>
+      </w:r>
+    </w:p>
+    <w:p>
+      <w:pPr>
+        <w:pStyle w:val="ListParagraph"/>
+        <w:rPr>
+          <w:lang w:val="en-US"/>
+        </w:rPr>
+      </w:pPr>
+      <w:r>
+        <w:rPr>
+          <w:lang w:val="en-US"/>
+        </w:rPr>
+        <w:t xml:space="preserve">This keyword </w:t>
+      </w:r>
+    </w:p>
+    <w:p>
+      <w:pPr>
+        <w:pStyle w:val="ListParagraph"/>
+        <w:rPr>
+          <w:lang w:val="en-US"/>
+        </w:rPr>
+      </w:pPr>
+      <w:r>
+        <w:rPr>
+          <w:lang w:val="en-US"/>
+        </w:rPr>
+        <w:t xml:space="preserve">Let </w:t>
+      </w:r>
+    </w:p>
+    <w:p>
+      <w:pPr>
+        <w:pStyle w:val="ListParagraph"/>
+        <w:rPr>
+          <w:lang w:val="en-US"/>
+        </w:rPr>
+      </w:pPr>
+      <w:r>
+        <w:rPr>
+          <w:lang w:val="en-US"/>
+        </w:rPr>
+        <w:t>Const</w:t>
+      </w:r>
+    </w:p>
+    <w:p>
+      <w:pPr>
+        <w:pStyle w:val="ListParagraph"/>
+        <w:rPr>
+          <w:lang w:val="en-US"/>
+        </w:rPr>
+      </w:pPr>
+      <w:r>
+        <w:rPr>
+          <w:lang w:val="en-US"/>
+        </w:rPr>
+        <w:t>Arrow functions</w:t>
+      </w:r>
+    </w:p>
+    <w:p>
+      <w:pPr>
+        <w:pStyle w:val="ListParagraph"/>
+        <w:rPr>
+          <w:lang w:val="en-US"/>
+        </w:rPr>
+      </w:pPr>
+      <w:r>
+        <w:rPr>
+          <w:lang w:val="en-US"/>
+        </w:rPr>
+        <w:t>Sockets</w:t>
+      </w:r>
+    </w:p>
+    <w:p>
+      <w:pPr>
+        <w:pStyle w:val="ListParagraph"/>
+        <w:rPr>
+          <w:lang w:val="en-US"/>
+        </w:rPr>
+      </w:pPr>
+      <w:r>
+        <w:rPr>
+          <w:lang w:val="en-US"/>
+        </w:rPr>
+        <w:t>Typescript</w:t>
+      </w:r>
+    </w:p>
+    <w:p>
+      <w:pPr>
+        <w:pStyle w:val="ListParagraph"/>
+        <w:rPr>
+          <w:lang w:val="en-US"/>
+        </w:rPr>
+      </w:pPr>
+      <w:r>
+        <w:rPr>
+          <w:lang w:val="en-US"/>
+        </w:rPr>
+        <w:t>Asynchronous programming</w:t>
+      </w:r>
+    </w:p>
+    <w:p>
+      <w:pPr>
+        <w:pStyle w:val="ListParagraph"/>
+        <w:rPr>
+          <w:lang w:val="en-US"/>
+        </w:rPr>
+      </w:pPr>
+      <w:r>
+        <w:rPr>
+          <w:lang w:val="en-US"/>
+        </w:rPr>
+        <w:t>Functional programming</w:t>
+      </w:r>
+    </w:p>
+    <w:p>
+      <w:pPr>
+        <w:pStyle w:val="ListParagraph"/>
+        <w:rPr>
+          <w:lang w:val="en-US"/>
+        </w:rPr>
+      </w:pPr>
+      <w:r>
+        <w:rPr>
+          <w:lang w:val="en-US"/>
+        </w:rPr>
+        <w:t>Data structures</w:t>
+      </w:r>
+    </w:p>
+    <w:p>
+      <w:pPr>
+        <w:pStyle w:val="ListParagraph"/>
+        <w:rPr>
+          <w:lang w:val="en-US"/>
+        </w:rPr>
+      </w:pPr>
+    </w:p>
     <w:sectPr>
       <w:pgSz w:w="11906" w:h="16838"/>
       <w:pgMar w:top="1440" w:right="1440" w:bottom="1440" w:left="1440" w:header="708" w:footer="708" w:gutter="0"/>
@@ -4221,6 +5027,95 @@
     </w:lvl>
   </w:abstractNum>
   <w:abstractNum w:abstractNumId="1" w15:restartNumberingAfterBreak="0">
+    <w:nsid w:val="4F3E55D7"/>
+    <w:multiLevelType w:val="hybridMultilevel"/>
+    <w:tmpl w:val="C9928BE4"/>
+    <w:lvl w:ilvl="0" w:tplc="4009000F">
+      <w:start w:val="1"/>
+      <w:numFmt w:val="decimal"/>
+      <w:lvlText w:val="%1."/>
+      <w:lvlJc w:val="left"/>
+      <w:pPr>
+        <w:ind w:left="720" w:hanging="360"/>
+      </w:pPr>
+      <w:rPr>
+        <w:rFonts w:hint="default"/>
+      </w:rPr>
+    </w:lvl>
+    <w:lvl w:ilvl="1" w:tplc="40090019" w:tentative="1">
+      <w:start w:val="1"/>
+      <w:numFmt w:val="lowerLetter"/>
+      <w:lvlText w:val="%2."/>
+      <w:lvlJc w:val="left"/>
+      <w:pPr>
+        <w:ind w:left="1440" w:hanging="360"/>
+      </w:pPr>
+    </w:lvl>
+    <w:lvl w:ilvl="2" w:tplc="4009001B" w:tentative="1">
+      <w:start w:val="1"/>
+      <w:numFmt w:val="lowerRoman"/>
+      <w:lvlText w:val="%3."/>
+      <w:lvlJc w:val="right"/>
+      <w:pPr>
+        <w:ind w:left="2160" w:hanging="180"/>
+      </w:pPr>
+    </w:lvl>
+    <w:lvl w:ilvl="3" w:tplc="4009000F" w:tentative="1">
+      <w:start w:val="1"/>
+      <w:numFmt w:val="decimal"/>
+      <w:lvlText w:val="%4."/>
+      <w:lvlJc w:val="left"/>
+      <w:pPr>
+        <w:ind w:left="2880" w:hanging="360"/>
+      </w:pPr>
+    </w:lvl>
+    <w:lvl w:ilvl="4" w:tplc="40090019" w:tentative="1">
+      <w:start w:val="1"/>
+      <w:numFmt w:val="lowerLetter"/>
+      <w:lvlText w:val="%5."/>
+      <w:lvlJc w:val="left"/>
+      <w:pPr>
+        <w:ind w:left="3600" w:hanging="360"/>
+      </w:pPr>
+    </w:lvl>
+    <w:lvl w:ilvl="5" w:tplc="4009001B" w:tentative="1">
+      <w:start w:val="1"/>
+      <w:numFmt w:val="lowerRoman"/>
+      <w:lvlText w:val="%6."/>
+      <w:lvlJc w:val="right"/>
+      <w:pPr>
+        <w:ind w:left="4320" w:hanging="180"/>
+      </w:pPr>
+    </w:lvl>
+    <w:lvl w:ilvl="6" w:tplc="4009000F" w:tentative="1">
+      <w:start w:val="1"/>
+      <w:numFmt w:val="decimal"/>
+      <w:lvlText w:val="%7."/>
+      <w:lvlJc w:val="left"/>
+      <w:pPr>
+        <w:ind w:left="5040" w:hanging="360"/>
+      </w:pPr>
+    </w:lvl>
+    <w:lvl w:ilvl="7" w:tplc="40090019" w:tentative="1">
+      <w:start w:val="1"/>
+      <w:numFmt w:val="lowerLetter"/>
+      <w:lvlText w:val="%8."/>
+      <w:lvlJc w:val="left"/>
+      <w:pPr>
+        <w:ind w:left="5760" w:hanging="360"/>
+      </w:pPr>
+    </w:lvl>
+    <w:lvl w:ilvl="8" w:tplc="4009001B" w:tentative="1">
+      <w:start w:val="1"/>
+      <w:numFmt w:val="lowerRoman"/>
+      <w:lvlText w:val="%9."/>
+      <w:lvlJc w:val="right"/>
+      <w:pPr>
+        <w:ind w:left="6480" w:hanging="180"/>
+      </w:pPr>
+    </w:lvl>
+  </w:abstractNum>
+  <w:abstractNum w:abstractNumId="2" w15:restartNumberingAfterBreak="0">
     <w:nsid w:val="563867ED"/>
     <w:multiLevelType w:val="multilevel"/>
     <w:tmpl w:val="89563230"/>
@@ -4369,7 +5264,7 @@
       </w:rPr>
     </w:lvl>
   </w:abstractNum>
-  <w:abstractNum w:abstractNumId="2" w15:restartNumberingAfterBreak="0">
+  <w:abstractNum w:abstractNumId="3" w15:restartNumberingAfterBreak="0">
     <w:nsid w:val="57AD60C7"/>
     <w:multiLevelType w:val="hybridMultilevel"/>
     <w:tmpl w:val="950A492C"/>
@@ -4482,7 +5377,7 @@
       </w:rPr>
     </w:lvl>
   </w:abstractNum>
-  <w:abstractNum w:abstractNumId="3" w15:restartNumberingAfterBreak="0">
+  <w:abstractNum w:abstractNumId="4" w15:restartNumberingAfterBreak="0">
     <w:nsid w:val="63D814F8"/>
     <w:multiLevelType w:val="hybridMultilevel"/>
     <w:tmpl w:val="07CA540E"/>
@@ -4572,15 +5467,18 @@
     </w:lvl>
   </w:abstractNum>
   <w:num w:numId="1">
-    <w:abstractNumId w:val="3"/>
+    <w:abstractNumId w:val="4"/>
   </w:num>
   <w:num w:numId="2">
-    <w:abstractNumId w:val="2"/>
+    <w:abstractNumId w:val="3"/>
   </w:num>
   <w:num w:numId="3">
     <w:abstractNumId w:val="0"/>
   </w:num>
   <w:num w:numId="4">
+    <w:abstractNumId w:val="2"/>
+  </w:num>
+  <w:num w:numId="5">
     <w:abstractNumId w:val="1"/>
   </w:num>
 </w:numbering>

</xml_diff>